<commit_message>
validation w3c html et css
</commit_message>
<xml_diff>
--- a/P4_HAMADI_ALEXANDRA.docx
+++ b/P4_HAMADI_ALEXANDRA.docx
@@ -4,350 +4,857 @@
   <w:body>
     <w:p>
       <w:pPr>
-        <w:rPr>
-          <w:noProof/>
-        </w:rPr>
-      </w:pPr>
-      <w:r>
-        <w:rPr>
-          <w:noProof/>
-        </w:rPr>
-        <w:t>Erreurs SEO :</w:t>
-      </w:r>
-    </w:p>
-    <w:p>
-      <w:pPr>
-        <w:rPr>
-          <w:noProof/>
-        </w:rPr>
-      </w:pPr>
-      <w:r>
-        <w:rPr>
-          <w:noProof/>
-        </w:rPr>
-        <w:t>Les fichiers html/css ne passe pas au W3C</w:t>
-      </w:r>
-    </w:p>
-    <w:p>
-      <w:pPr>
-        <w:rPr>
-          <w:noProof/>
-        </w:rPr>
-      </w:pPr>
-      <w:r>
-        <w:rPr>
-          <w:noProof/>
-        </w:rPr>
-        <w:t xml:space="preserve"> Description manquante dans les balises meta</w:t>
-      </w:r>
-    </w:p>
-    <w:p>
-      <w:pPr>
-        <w:rPr>
-          <w:noProof/>
-        </w:rPr>
-      </w:pPr>
-      <w:r>
-        <w:rPr>
-          <w:noProof/>
-        </w:rPr>
-        <w:t>Architecture du site</w:t>
-      </w:r>
-    </w:p>
-    <w:p>
-      <w:pPr>
-        <w:rPr>
-          <w:noProof/>
-        </w:rPr>
-      </w:pPr>
-      <w:r>
-        <w:rPr>
-          <w:noProof/>
-        </w:rPr>
-        <w:t>Code à minifier espaces, saut de lignes inutiles</w:t>
-      </w:r>
-    </w:p>
-    <w:p>
-      <w:pPr>
-        <w:rPr>
-          <w:noProof/>
-        </w:rPr>
-      </w:pPr>
-      <w:r>
-        <w:rPr>
-          <w:noProof/>
-        </w:rPr>
-        <w:t>Style implémenté dans le fichier html</w:t>
-      </w:r>
-    </w:p>
-    <w:p>
-      <w:pPr>
-        <w:rPr>
-          <w:noProof/>
-        </w:rPr>
-      </w:pPr>
-      <w:r>
-        <w:rPr>
-          <w:noProof/>
-        </w:rPr>
-        <w:t>Fichier manquants ht access et robot.txt</w:t>
-      </w:r>
-      <w:r>
-        <w:rPr>
-          <w:noProof/>
-        </w:rPr>
-        <w:t xml:space="preserve"> DIS O SERVEUR OPTIMISE LES IMAGES</w:t>
-      </w:r>
-    </w:p>
-    <w:p>
-      <w:pPr>
-        <w:rPr>
-          <w:noProof/>
-        </w:rPr>
-      </w:pPr>
-      <w:r>
-        <w:rPr>
-          <w:noProof/>
-        </w:rPr>
-        <w:t>ATTRIBUT ARIA=&gt; lecture de code</w:t>
-      </w:r>
-    </w:p>
-    <w:p>
-      <w:pPr>
-        <w:rPr>
-          <w:noProof/>
-        </w:rPr>
-      </w:pPr>
-      <w:r>
-        <w:rPr>
-          <w:noProof/>
-        </w:rPr>
-        <w:t>Aria expended=&gt; infos liste déroulante</w:t>
-      </w:r>
-    </w:p>
-    <w:p>
-      <w:pPr>
-        <w:rPr>
-          <w:noProof/>
-        </w:rPr>
-      </w:pPr>
-      <w:r>
-        <w:rPr>
-          <w:noProof/>
-        </w:rPr>
-        <w:t>Responsive du site</w:t>
-      </w:r>
-    </w:p>
-    <w:p>
-      <w:pPr>
-        <w:rPr>
-          <w:noProof/>
-        </w:rPr>
-      </w:pPr>
-      <w:r>
-        <w:rPr>
-          <w:noProof/>
-        </w:rPr>
-        <w:t>Mettre les liens JS avant la fin du body</w:t>
-      </w:r>
-    </w:p>
-    <w:p>
-      <w:pPr>
-        <w:rPr>
-          <w:noProof/>
-        </w:rPr>
-      </w:pPr>
-      <w:r>
-        <w:rPr>
-          <w:noProof/>
-        </w:rPr>
-        <w:t>Changement nom fichier html page 2 par formulaire ou contact</w:t>
-      </w:r>
-    </w:p>
-    <w:p>
-      <w:pPr>
-        <w:rPr>
-          <w:noProof/>
-        </w:rPr>
-      </w:pPr>
-      <w:r>
-        <w:rPr>
-          <w:noProof/>
-        </w:rPr>
-        <w:t>Balise label manquante dans page 2</w:t>
-      </w:r>
-    </w:p>
-    <w:p>
-      <w:pPr>
-        <w:rPr>
-          <w:noProof/>
-        </w:rPr>
-      </w:pPr>
-      <w:r>
-        <w:rPr>
-          <w:noProof/>
-        </w:rPr>
-        <w:t xml:space="preserve">Image à compresser car trop lourdes </w:t>
-      </w:r>
-    </w:p>
-    <w:p>
-      <w:pPr>
-        <w:rPr>
-          <w:noProof/>
-        </w:rPr>
-      </w:pPr>
-      <w:r>
-        <w:rPr>
-          <w:noProof/>
-        </w:rPr>
-        <w:t>Mise en cache des images</w:t>
-      </w:r>
-    </w:p>
-    <w:p>
-      <w:pPr>
-        <w:rPr>
-          <w:noProof/>
-        </w:rPr>
-      </w:pPr>
-      <w:r>
-        <w:rPr>
-          <w:noProof/>
-        </w:rPr>
-        <w:t>Balise h3 et h2</w:t>
-      </w:r>
-    </w:p>
-    <w:p>
-      <w:pPr>
-        <w:rPr>
-          <w:noProof/>
-        </w:rPr>
-      </w:pPr>
-    </w:p>
-    <w:p>
-      <w:pPr>
-        <w:rPr>
-          <w:noProof/>
-        </w:rPr>
-      </w:pPr>
-      <w:r>
-        <w:rPr>
-          <w:noProof/>
-        </w:rPr>
-        <w:t>Sites utilisées :</w:t>
-      </w:r>
-    </w:p>
-    <w:p>
-      <w:pPr>
-        <w:rPr>
-          <w:noProof/>
-        </w:rPr>
-      </w:pPr>
-      <w:r>
-        <w:rPr>
-          <w:noProof/>
-        </w:rPr>
-        <w:t>Compresser les images=&gt; compressor.io</w:t>
-      </w:r>
-    </w:p>
-    <w:p>
-      <w:pPr>
-        <w:rPr>
-          <w:noProof/>
-        </w:rPr>
-      </w:pPr>
-      <w:r>
-        <w:rPr>
-          <w:noProof/>
-        </w:rPr>
-        <w:t>Minifier un fichier =&gt; minifier.org</w:t>
-      </w:r>
-    </w:p>
-    <w:p>
-      <w:pPr>
-        <w:rPr>
-          <w:noProof/>
-        </w:rPr>
-      </w:pPr>
-      <w:r>
-        <w:rPr>
-          <w:noProof/>
-        </w:rPr>
-        <w:t>Fichier vaidé W3C=&gt; validation fichier</w:t>
-      </w:r>
-    </w:p>
-    <w:p>
-      <w:r>
-        <w:rPr>
-          <w:noProof/>
-        </w:rPr>
-        <w:t xml:space="preserve">Vérifier accéssibilité du site=&gt; </w:t>
-      </w:r>
-      <w:r>
-        <w:t>WEB ACCESIBILITY EVALUATION TOOL</w:t>
-      </w:r>
-    </w:p>
-    <w:p>
-      <w:pPr>
-        <w:rPr>
-          <w:noProof/>
-        </w:rPr>
-      </w:pPr>
-    </w:p>
-    <w:p>
-      <w:pPr>
-        <w:rPr>
-          <w:noProof/>
-        </w:rPr>
-      </w:pPr>
-    </w:p>
-    <w:p>
-      <w:pPr>
-        <w:rPr>
-          <w:noProof/>
-        </w:rPr>
-      </w:pPr>
-    </w:p>
-    <w:p>
-      <w:pPr>
-        <w:rPr>
-          <w:noProof/>
-        </w:rPr>
-      </w:pPr>
-    </w:p>
-    <w:p>
-      <w:pPr>
+        <w:pStyle w:val="Paragraphedeliste"/>
+        <w:numPr>
+          <w:ilvl w:val="0"/>
+          <w:numId w:val="3"/>
+        </w:numPr>
         <w:rPr>
           <w:b/>
           <w:bCs/>
           <w:noProof/>
-          <w:u w:val="single"/>
-        </w:rPr>
-      </w:pPr>
-    </w:p>
-    <w:p>
-      <w:pPr>
+          <w:sz w:val="32"/>
+          <w:szCs w:val="32"/>
+        </w:rPr>
+      </w:pPr>
+      <w:r>
         <w:rPr>
           <w:b/>
           <w:bCs/>
           <w:noProof/>
-          <w:u w:val="single"/>
-        </w:rPr>
-      </w:pPr>
-    </w:p>
-    <w:p>
-      <w:pPr>
+          <w:sz w:val="32"/>
+          <w:szCs w:val="32"/>
+        </w:rPr>
+        <w:t>P</w:t>
+      </w:r>
+      <w:r>
         <w:rPr>
           <w:b/>
           <w:bCs/>
           <w:noProof/>
-          <w:u w:val="single"/>
-        </w:rPr>
-      </w:pPr>
+          <w:sz w:val="32"/>
+          <w:szCs w:val="32"/>
+        </w:rPr>
+        <w:t>ourquoi</w:t>
+      </w:r>
       <w:r>
         <w:rPr>
           <w:b/>
           <w:bCs/>
           <w:noProof/>
+          <w:sz w:val="32"/>
+          <w:szCs w:val="32"/>
+        </w:rPr>
+        <w:t xml:space="preserve"> </w:t>
+      </w:r>
+      <w:r>
+        <w:rPr>
+          <w:b/>
+          <w:bCs/>
+          <w:noProof/>
+          <w:sz w:val="32"/>
+          <w:szCs w:val="32"/>
+        </w:rPr>
+        <w:t xml:space="preserve"> SEO ?</w:t>
+      </w:r>
+    </w:p>
+    <w:p>
+      <w:pPr>
+        <w:rPr>
+          <w:rStyle w:val="lev"/>
+          <w:rFonts w:ascii="Arial" w:hAnsi="Arial" w:cs="Arial"/>
+          <w:shd w:val="clear" w:color="auto" w:fill="FFFFFF"/>
+        </w:rPr>
+      </w:pPr>
+      <w:r>
+        <w:rPr>
+          <w:rStyle w:val="lev"/>
+          <w:rFonts w:ascii="Arial" w:hAnsi="Arial" w:cs="Arial"/>
+          <w:shd w:val="clear" w:color="auto" w:fill="FFFFFF"/>
+        </w:rPr>
+        <w:t>SEO (</w:t>
+      </w:r>
+      <w:proofErr w:type="spellStart"/>
+      <w:r>
+        <w:rPr>
+          <w:rStyle w:val="lev"/>
+          <w:rFonts w:ascii="Arial" w:hAnsi="Arial" w:cs="Arial"/>
+          <w:shd w:val="clear" w:color="auto" w:fill="FFFFFF"/>
+        </w:rPr>
+        <w:t>Search</w:t>
+      </w:r>
+      <w:proofErr w:type="spellEnd"/>
+      <w:r>
+        <w:rPr>
+          <w:rStyle w:val="lev"/>
+          <w:rFonts w:ascii="Arial" w:hAnsi="Arial" w:cs="Arial"/>
+          <w:shd w:val="clear" w:color="auto" w:fill="FFFFFF"/>
+        </w:rPr>
+        <w:t xml:space="preserve"> Engine </w:t>
+      </w:r>
+      <w:proofErr w:type="spellStart"/>
+      <w:r>
+        <w:rPr>
+          <w:rStyle w:val="lev"/>
+          <w:rFonts w:ascii="Arial" w:hAnsi="Arial" w:cs="Arial"/>
+          <w:shd w:val="clear" w:color="auto" w:fill="FFFFFF"/>
+        </w:rPr>
+        <w:t>Optimization</w:t>
+      </w:r>
+      <w:proofErr w:type="spellEnd"/>
+      <w:r>
+        <w:rPr>
+          <w:rStyle w:val="lev"/>
+          <w:rFonts w:ascii="Arial" w:hAnsi="Arial" w:cs="Arial"/>
+          <w:shd w:val="clear" w:color="auto" w:fill="FFFFFF"/>
+        </w:rPr>
+        <w:t>)</w:t>
+      </w:r>
+      <w:r>
+        <w:rPr>
+          <w:rStyle w:val="lev"/>
+          <w:rFonts w:ascii="Arial" w:hAnsi="Arial" w:cs="Arial"/>
+          <w:shd w:val="clear" w:color="auto" w:fill="FFFFFF"/>
+        </w:rPr>
+        <w:t xml:space="preserve"> </w:t>
+      </w:r>
+      <w:r>
+        <w:rPr>
+          <w:rStyle w:val="lev"/>
+          <w:rFonts w:ascii="Arial" w:hAnsi="Arial" w:cs="Arial"/>
+          <w:shd w:val="clear" w:color="auto" w:fill="FFFFFF"/>
+        </w:rPr>
+        <w:t>=&gt; Référencement naturel</w:t>
+      </w:r>
+    </w:p>
+    <w:p>
+      <w:pPr>
+        <w:rPr>
+          <w:noProof/>
+        </w:rPr>
+      </w:pPr>
+      <w:r>
+        <w:rPr>
+          <w:noProof/>
+        </w:rPr>
+        <w:t>C’est un ensemble de technique à mettre en place pour d’acquerrir de nouveau utilisateurs</w:t>
+      </w:r>
+      <w:r>
+        <w:rPr>
+          <w:noProof/>
+        </w:rPr>
+        <w:t>.</w:t>
+      </w:r>
+    </w:p>
+    <w:p>
+      <w:pPr>
+        <w:rPr>
+          <w:noProof/>
+        </w:rPr>
+      </w:pPr>
+    </w:p>
+    <w:p>
+      <w:pPr>
+        <w:pStyle w:val="Paragraphedeliste"/>
+        <w:numPr>
+          <w:ilvl w:val="0"/>
+          <w:numId w:val="3"/>
+        </w:numPr>
+        <w:rPr>
+          <w:b/>
+          <w:bCs/>
+          <w:noProof/>
+          <w:sz w:val="32"/>
+          <w:szCs w:val="32"/>
+        </w:rPr>
+      </w:pPr>
+      <w:r>
+        <w:rPr>
+          <w:b/>
+          <w:bCs/>
+          <w:noProof/>
+          <w:sz w:val="32"/>
+          <w:szCs w:val="32"/>
+        </w:rPr>
+        <w:t>Optimisation du site web existant « La chouette agence »</w:t>
+      </w:r>
+    </w:p>
+    <w:p>
+      <w:pPr>
+        <w:rPr>
+          <w:noProof/>
+        </w:rPr>
+      </w:pPr>
+      <w:r>
+        <w:rPr>
+          <w:b/>
+          <w:bCs/>
+          <w:noProof/>
+          <w:u w:val="single"/>
+        </w:rPr>
+        <w:t>Liste des recommandations</w:t>
+      </w:r>
+      <w:r>
+        <w:rPr>
+          <w:noProof/>
+        </w:rPr>
+        <w:t> :</w:t>
+      </w:r>
+    </w:p>
+    <w:tbl>
+      <w:tblPr>
+        <w:tblW w:w="4500" w:type="dxa"/>
+        <w:tblCellMar>
+          <w:left w:w="70" w:type="dxa"/>
+          <w:right w:w="70" w:type="dxa"/>
+        </w:tblCellMar>
+        <w:tblLook w:val="04A0" w:firstRow="1" w:lastRow="0" w:firstColumn="1" w:lastColumn="0" w:noHBand="0" w:noVBand="1"/>
+      </w:tblPr>
+      <w:tblGrid>
+        <w:gridCol w:w="4500"/>
+      </w:tblGrid>
+      <w:tr>
+        <w:trPr>
+          <w:trHeight w:val="315"/>
+        </w:trPr>
+        <w:tc>
+          <w:tcPr>
+            <w:tcW w:w="4500" w:type="dxa"/>
+            <w:tcBorders>
+              <w:top w:val="nil"/>
+              <w:left w:val="nil"/>
+              <w:bottom w:val="nil"/>
+              <w:right w:val="nil"/>
+            </w:tcBorders>
+            <w:shd w:val="clear" w:color="auto" w:fill="auto"/>
+            <w:noWrap/>
+            <w:vAlign w:val="center"/>
+            <w:hideMark/>
+          </w:tcPr>
+          <w:p>
+            <w:pPr>
+              <w:pStyle w:val="Paragraphedeliste"/>
+              <w:numPr>
+                <w:ilvl w:val="0"/>
+                <w:numId w:val="1"/>
+              </w:numPr>
+              <w:spacing w:after="0" w:line="240" w:lineRule="auto"/>
+              <w:rPr>
+                <w:rFonts w:ascii="Calibri" w:eastAsia="Times New Roman" w:hAnsi="Calibri" w:cs="Calibri"/>
+                <w:color w:val="000000"/>
+                <w:lang w:eastAsia="fr-FR"/>
+              </w:rPr>
+            </w:pPr>
+            <w:r>
+              <w:rPr>
+                <w:rFonts w:ascii="Calibri" w:eastAsia="Times New Roman" w:hAnsi="Calibri" w:cs="Calibri"/>
+                <w:noProof/>
+                <w:color w:val="000000"/>
+                <w:lang w:eastAsia="fr-FR"/>
+              </w:rPr>
+              <w:t>Les fichiers html/css ne passe pas au W3C</w:t>
+            </w:r>
+          </w:p>
+        </w:tc>
+      </w:tr>
+      <w:tr>
+        <w:trPr>
+          <w:trHeight w:val="315"/>
+        </w:trPr>
+        <w:tc>
+          <w:tcPr>
+            <w:tcW w:w="4500" w:type="dxa"/>
+            <w:tcBorders>
+              <w:top w:val="nil"/>
+              <w:left w:val="nil"/>
+              <w:bottom w:val="nil"/>
+              <w:right w:val="nil"/>
+            </w:tcBorders>
+            <w:shd w:val="clear" w:color="auto" w:fill="auto"/>
+            <w:noWrap/>
+            <w:vAlign w:val="bottom"/>
+            <w:hideMark/>
+          </w:tcPr>
+          <w:p>
+            <w:pPr>
+              <w:pStyle w:val="Paragraphedeliste"/>
+              <w:numPr>
+                <w:ilvl w:val="0"/>
+                <w:numId w:val="1"/>
+              </w:numPr>
+              <w:spacing w:after="0" w:line="240" w:lineRule="auto"/>
+              <w:rPr>
+                <w:rFonts w:ascii="Calibri" w:eastAsia="Times New Roman" w:hAnsi="Calibri" w:cs="Calibri"/>
+                <w:color w:val="000000"/>
+                <w:lang w:eastAsia="fr-FR"/>
+              </w:rPr>
+            </w:pPr>
+            <w:r>
+              <w:rPr>
+                <w:rFonts w:ascii="Calibri" w:eastAsia="Times New Roman" w:hAnsi="Calibri" w:cs="Calibri"/>
+                <w:color w:val="000000"/>
+                <w:lang w:eastAsia="fr-FR"/>
+              </w:rPr>
+              <w:t xml:space="preserve">Description manquante dans les balises </w:t>
+            </w:r>
+            <w:proofErr w:type="spellStart"/>
+            <w:r>
+              <w:rPr>
+                <w:rFonts w:ascii="Calibri" w:eastAsia="Times New Roman" w:hAnsi="Calibri" w:cs="Calibri"/>
+                <w:color w:val="000000"/>
+                <w:lang w:eastAsia="fr-FR"/>
+              </w:rPr>
+              <w:t>meta</w:t>
+            </w:r>
+            <w:proofErr w:type="spellEnd"/>
+          </w:p>
+        </w:tc>
+      </w:tr>
+      <w:tr>
+        <w:trPr>
+          <w:trHeight w:val="315"/>
+        </w:trPr>
+        <w:tc>
+          <w:tcPr>
+            <w:tcW w:w="4500" w:type="dxa"/>
+            <w:tcBorders>
+              <w:top w:val="nil"/>
+              <w:left w:val="nil"/>
+              <w:bottom w:val="nil"/>
+              <w:right w:val="nil"/>
+            </w:tcBorders>
+            <w:shd w:val="clear" w:color="auto" w:fill="auto"/>
+            <w:noWrap/>
+            <w:vAlign w:val="center"/>
+            <w:hideMark/>
+          </w:tcPr>
+          <w:p>
+            <w:pPr>
+              <w:pStyle w:val="Paragraphedeliste"/>
+              <w:numPr>
+                <w:ilvl w:val="0"/>
+                <w:numId w:val="1"/>
+              </w:numPr>
+              <w:spacing w:after="0" w:line="240" w:lineRule="auto"/>
+              <w:rPr>
+                <w:rFonts w:ascii="Calibri" w:eastAsia="Times New Roman" w:hAnsi="Calibri" w:cs="Calibri"/>
+                <w:color w:val="000000"/>
+                <w:lang w:eastAsia="fr-FR"/>
+              </w:rPr>
+            </w:pPr>
+            <w:r>
+              <w:rPr>
+                <w:rFonts w:ascii="Calibri" w:eastAsia="Times New Roman" w:hAnsi="Calibri" w:cs="Calibri"/>
+                <w:noProof/>
+                <w:color w:val="000000"/>
+                <w:lang w:eastAsia="fr-FR"/>
+              </w:rPr>
+              <w:t>Style implémenté dans le fichier html</w:t>
+            </w:r>
+          </w:p>
+        </w:tc>
+      </w:tr>
+      <w:tr>
+        <w:trPr>
+          <w:trHeight w:val="315"/>
+        </w:trPr>
+        <w:tc>
+          <w:tcPr>
+            <w:tcW w:w="4500" w:type="dxa"/>
+            <w:tcBorders>
+              <w:top w:val="nil"/>
+              <w:left w:val="nil"/>
+              <w:bottom w:val="nil"/>
+              <w:right w:val="nil"/>
+            </w:tcBorders>
+            <w:shd w:val="clear" w:color="auto" w:fill="auto"/>
+            <w:noWrap/>
+            <w:vAlign w:val="center"/>
+            <w:hideMark/>
+          </w:tcPr>
+          <w:p>
+            <w:pPr>
+              <w:pStyle w:val="Paragraphedeliste"/>
+              <w:numPr>
+                <w:ilvl w:val="0"/>
+                <w:numId w:val="1"/>
+              </w:numPr>
+              <w:spacing w:after="0" w:line="240" w:lineRule="auto"/>
+              <w:rPr>
+                <w:rFonts w:ascii="Calibri" w:eastAsia="Times New Roman" w:hAnsi="Calibri" w:cs="Calibri"/>
+                <w:color w:val="000000"/>
+                <w:lang w:eastAsia="fr-FR"/>
+              </w:rPr>
+            </w:pPr>
+            <w:r>
+              <w:rPr>
+                <w:rFonts w:ascii="Calibri" w:eastAsia="Times New Roman" w:hAnsi="Calibri" w:cs="Calibri"/>
+                <w:noProof/>
+                <w:color w:val="000000"/>
+                <w:lang w:eastAsia="fr-FR"/>
+              </w:rPr>
+              <w:t>Mise en cache des images</w:t>
+            </w:r>
+          </w:p>
+        </w:tc>
+      </w:tr>
+      <w:tr>
+        <w:trPr>
+          <w:trHeight w:val="315"/>
+        </w:trPr>
+        <w:tc>
+          <w:tcPr>
+            <w:tcW w:w="4500" w:type="dxa"/>
+            <w:tcBorders>
+              <w:top w:val="nil"/>
+              <w:left w:val="nil"/>
+              <w:bottom w:val="nil"/>
+              <w:right w:val="nil"/>
+            </w:tcBorders>
+            <w:shd w:val="clear" w:color="auto" w:fill="auto"/>
+            <w:noWrap/>
+            <w:vAlign w:val="center"/>
+            <w:hideMark/>
+          </w:tcPr>
+          <w:p>
+            <w:pPr>
+              <w:pStyle w:val="Paragraphedeliste"/>
+              <w:numPr>
+                <w:ilvl w:val="0"/>
+                <w:numId w:val="1"/>
+              </w:numPr>
+              <w:spacing w:after="0" w:line="240" w:lineRule="auto"/>
+              <w:rPr>
+                <w:rFonts w:ascii="Calibri" w:eastAsia="Times New Roman" w:hAnsi="Calibri" w:cs="Calibri"/>
+                <w:color w:val="000000"/>
+                <w:lang w:eastAsia="fr-FR"/>
+              </w:rPr>
+            </w:pPr>
+            <w:r>
+              <w:rPr>
+                <w:rFonts w:ascii="Calibri" w:eastAsia="Times New Roman" w:hAnsi="Calibri" w:cs="Calibri"/>
+                <w:noProof/>
+                <w:color w:val="000000"/>
+                <w:lang w:eastAsia="fr-FR"/>
+              </w:rPr>
+              <w:t>Balise h3 et h2</w:t>
+            </w:r>
+          </w:p>
+        </w:tc>
+      </w:tr>
+      <w:tr>
+        <w:trPr>
+          <w:trHeight w:val="315"/>
+        </w:trPr>
+        <w:tc>
+          <w:tcPr>
+            <w:tcW w:w="4500" w:type="dxa"/>
+            <w:tcBorders>
+              <w:top w:val="nil"/>
+              <w:left w:val="nil"/>
+              <w:bottom w:val="nil"/>
+              <w:right w:val="nil"/>
+            </w:tcBorders>
+            <w:shd w:val="clear" w:color="auto" w:fill="auto"/>
+            <w:noWrap/>
+            <w:vAlign w:val="center"/>
+            <w:hideMark/>
+          </w:tcPr>
+          <w:p>
+            <w:pPr>
+              <w:spacing w:after="0" w:line="240" w:lineRule="auto"/>
+              <w:rPr>
+                <w:rFonts w:ascii="Calibri" w:eastAsia="Times New Roman" w:hAnsi="Calibri" w:cs="Calibri"/>
+                <w:color w:val="000000"/>
+                <w:lang w:eastAsia="fr-FR"/>
+              </w:rPr>
+            </w:pPr>
+          </w:p>
+        </w:tc>
+      </w:tr>
+      <w:tr>
+        <w:trPr>
+          <w:trHeight w:val="315"/>
+        </w:trPr>
+        <w:tc>
+          <w:tcPr>
+            <w:tcW w:w="4500" w:type="dxa"/>
+            <w:tcBorders>
+              <w:top w:val="nil"/>
+              <w:left w:val="nil"/>
+              <w:bottom w:val="nil"/>
+              <w:right w:val="nil"/>
+            </w:tcBorders>
+            <w:shd w:val="clear" w:color="auto" w:fill="auto"/>
+            <w:noWrap/>
+            <w:vAlign w:val="center"/>
+            <w:hideMark/>
+          </w:tcPr>
+          <w:p>
+            <w:pPr>
+              <w:pStyle w:val="Paragraphedeliste"/>
+              <w:numPr>
+                <w:ilvl w:val="0"/>
+                <w:numId w:val="1"/>
+              </w:numPr>
+              <w:spacing w:after="0" w:line="240" w:lineRule="auto"/>
+              <w:rPr>
+                <w:rFonts w:ascii="Calibri" w:eastAsia="Times New Roman" w:hAnsi="Calibri" w:cs="Calibri"/>
+                <w:color w:val="000000"/>
+                <w:lang w:eastAsia="fr-FR"/>
+              </w:rPr>
+            </w:pPr>
+            <w:r>
+              <w:rPr>
+                <w:rFonts w:ascii="Calibri" w:eastAsia="Times New Roman" w:hAnsi="Calibri" w:cs="Calibri"/>
+                <w:noProof/>
+                <w:color w:val="000000"/>
+                <w:lang w:eastAsia="fr-FR"/>
+              </w:rPr>
+              <w:t>ATTRIBUT ARIA=&gt; lecture de code</w:t>
+            </w:r>
+          </w:p>
+        </w:tc>
+      </w:tr>
+      <w:tr>
+        <w:trPr>
+          <w:trHeight w:val="315"/>
+        </w:trPr>
+        <w:tc>
+          <w:tcPr>
+            <w:tcW w:w="4500" w:type="dxa"/>
+            <w:tcBorders>
+              <w:top w:val="nil"/>
+              <w:left w:val="nil"/>
+              <w:bottom w:val="nil"/>
+              <w:right w:val="nil"/>
+            </w:tcBorders>
+            <w:shd w:val="clear" w:color="auto" w:fill="auto"/>
+            <w:noWrap/>
+            <w:vAlign w:val="center"/>
+            <w:hideMark/>
+          </w:tcPr>
+          <w:p>
+            <w:pPr>
+              <w:pStyle w:val="Paragraphedeliste"/>
+              <w:numPr>
+                <w:ilvl w:val="0"/>
+                <w:numId w:val="1"/>
+              </w:numPr>
+              <w:spacing w:after="0" w:line="240" w:lineRule="auto"/>
+              <w:rPr>
+                <w:rFonts w:ascii="Calibri" w:eastAsia="Times New Roman" w:hAnsi="Calibri" w:cs="Calibri"/>
+                <w:color w:val="000000"/>
+                <w:lang w:eastAsia="fr-FR"/>
+              </w:rPr>
+            </w:pPr>
+            <w:r>
+              <w:rPr>
+                <w:rFonts w:ascii="Calibri" w:eastAsia="Times New Roman" w:hAnsi="Calibri" w:cs="Calibri"/>
+                <w:noProof/>
+                <w:color w:val="000000"/>
+                <w:lang w:eastAsia="fr-FR"/>
+              </w:rPr>
+              <w:t>Image à compresser car trop lourdes</w:t>
+            </w:r>
+            <w:r>
+              <w:rPr>
+                <w:rFonts w:ascii="Calibri" w:eastAsia="Times New Roman" w:hAnsi="Calibri" w:cs="Calibri"/>
+                <w:noProof/>
+                <w:color w:val="000000"/>
+                <w:lang w:eastAsia="fr-FR"/>
+              </w:rPr>
+              <w:t xml:space="preserve">, suppression </w:t>
+            </w:r>
+            <w:r>
+              <w:rPr>
+                <w:rFonts w:ascii="Calibri" w:eastAsia="Times New Roman" w:hAnsi="Calibri" w:cs="Calibri"/>
+                <w:noProof/>
+                <w:color w:val="000000"/>
+                <w:lang w:eastAsia="fr-FR"/>
+              </w:rPr>
+              <w:t>images textuelles</w:t>
+            </w:r>
+            <w:r>
+              <w:rPr>
+                <w:rFonts w:ascii="Calibri" w:eastAsia="Times New Roman" w:hAnsi="Calibri" w:cs="Calibri"/>
+                <w:noProof/>
+                <w:color w:val="000000"/>
+                <w:lang w:eastAsia="fr-FR"/>
+              </w:rPr>
+              <w:t xml:space="preserve"> </w:t>
+            </w:r>
+          </w:p>
+        </w:tc>
+      </w:tr>
+      <w:tr>
+        <w:trPr>
+          <w:trHeight w:val="315"/>
+        </w:trPr>
+        <w:tc>
+          <w:tcPr>
+            <w:tcW w:w="4500" w:type="dxa"/>
+            <w:tcBorders>
+              <w:top w:val="nil"/>
+              <w:left w:val="nil"/>
+              <w:bottom w:val="nil"/>
+              <w:right w:val="nil"/>
+            </w:tcBorders>
+            <w:shd w:val="clear" w:color="auto" w:fill="auto"/>
+            <w:noWrap/>
+            <w:vAlign w:val="center"/>
+            <w:hideMark/>
+          </w:tcPr>
+          <w:p>
+            <w:pPr>
+              <w:pStyle w:val="Paragraphedeliste"/>
+              <w:numPr>
+                <w:ilvl w:val="0"/>
+                <w:numId w:val="1"/>
+              </w:numPr>
+              <w:spacing w:after="0" w:line="240" w:lineRule="auto"/>
+              <w:rPr>
+                <w:rFonts w:ascii="Calibri" w:eastAsia="Times New Roman" w:hAnsi="Calibri" w:cs="Calibri"/>
+                <w:color w:val="000000"/>
+                <w:lang w:eastAsia="fr-FR"/>
+              </w:rPr>
+            </w:pPr>
+            <w:r>
+              <w:rPr>
+                <w:rFonts w:ascii="Calibri" w:eastAsia="Times New Roman" w:hAnsi="Calibri" w:cs="Calibri"/>
+                <w:noProof/>
+                <w:color w:val="000000"/>
+                <w:lang w:eastAsia="fr-FR"/>
+              </w:rPr>
+              <w:t>Mettre les liens JS avant la fin du body</w:t>
+            </w:r>
+          </w:p>
+        </w:tc>
+      </w:tr>
+      <w:tr>
+        <w:trPr>
+          <w:trHeight w:val="315"/>
+        </w:trPr>
+        <w:tc>
+          <w:tcPr>
+            <w:tcW w:w="4500" w:type="dxa"/>
+            <w:tcBorders>
+              <w:top w:val="nil"/>
+              <w:left w:val="nil"/>
+              <w:bottom w:val="nil"/>
+              <w:right w:val="nil"/>
+            </w:tcBorders>
+            <w:shd w:val="clear" w:color="auto" w:fill="auto"/>
+            <w:noWrap/>
+            <w:vAlign w:val="center"/>
+            <w:hideMark/>
+          </w:tcPr>
+          <w:p>
+            <w:pPr>
+              <w:pStyle w:val="Paragraphedeliste"/>
+              <w:numPr>
+                <w:ilvl w:val="0"/>
+                <w:numId w:val="1"/>
+              </w:numPr>
+              <w:spacing w:after="0" w:line="240" w:lineRule="auto"/>
+              <w:rPr>
+                <w:rFonts w:ascii="Calibri" w:eastAsia="Times New Roman" w:hAnsi="Calibri" w:cs="Calibri"/>
+                <w:color w:val="000000"/>
+                <w:lang w:eastAsia="fr-FR"/>
+              </w:rPr>
+            </w:pPr>
+            <w:r>
+              <w:rPr>
+                <w:rFonts w:ascii="Calibri" w:eastAsia="Times New Roman" w:hAnsi="Calibri" w:cs="Calibri"/>
+                <w:noProof/>
+                <w:color w:val="000000"/>
+                <w:lang w:eastAsia="fr-FR"/>
+              </w:rPr>
+              <w:t>Code à minifier espaces, saut de lignes inutiles</w:t>
+            </w:r>
+          </w:p>
+          <w:p>
+            <w:pPr>
+              <w:pStyle w:val="Paragraphedeliste"/>
+              <w:numPr>
+                <w:ilvl w:val="0"/>
+                <w:numId w:val="1"/>
+              </w:numPr>
+              <w:spacing w:after="0" w:line="240" w:lineRule="auto"/>
+              <w:rPr>
+                <w:rFonts w:ascii="Calibri" w:eastAsia="Times New Roman" w:hAnsi="Calibri" w:cs="Calibri"/>
+                <w:color w:val="000000"/>
+                <w:lang w:eastAsia="fr-FR"/>
+              </w:rPr>
+            </w:pPr>
+            <w:r>
+              <w:rPr>
+                <w:rFonts w:ascii="Calibri" w:eastAsia="Times New Roman" w:hAnsi="Calibri" w:cs="Calibri"/>
+                <w:color w:val="000000"/>
+                <w:lang w:eastAsia="fr-FR"/>
+              </w:rPr>
+              <w:t>Suppression keyword courts traine</w:t>
+            </w:r>
+            <w:r>
+              <w:rPr>
+                <w:rFonts w:ascii="Calibri" w:eastAsia="Times New Roman" w:hAnsi="Calibri" w:cs="Calibri"/>
+                <w:color w:val="000000"/>
+                <w:lang w:eastAsia="fr-FR"/>
+              </w:rPr>
+              <w:t xml:space="preserve"> (</w:t>
+            </w:r>
+            <w:r>
+              <w:rPr>
+                <w:rFonts w:ascii="Arial" w:hAnsi="Arial" w:cs="Arial"/>
+                <w:shd w:val="clear" w:color="auto" w:fill="FFFFFF"/>
+              </w:rPr>
+              <w:t xml:space="preserve">car </w:t>
+            </w:r>
+            <w:r>
+              <w:rPr>
+                <w:rFonts w:ascii="Arial" w:hAnsi="Arial" w:cs="Arial"/>
+                <w:shd w:val="clear" w:color="auto" w:fill="FFFFFF"/>
+              </w:rPr>
+              <w:t>le</w:t>
+            </w:r>
+            <w:r>
+              <w:rPr>
+                <w:rFonts w:ascii="Arial" w:hAnsi="Arial" w:cs="Arial"/>
+                <w:shd w:val="clear" w:color="auto" w:fill="FFFFFF"/>
+              </w:rPr>
+              <w:t xml:space="preserve"> site n'aura pas la confiance de Google nécessaire pour </w:t>
+            </w:r>
+            <w:r>
+              <w:rPr>
+                <w:rFonts w:ascii="Arial" w:hAnsi="Arial" w:cs="Arial"/>
+                <w:shd w:val="clear" w:color="auto" w:fill="FFFFFF"/>
+              </w:rPr>
+              <w:t xml:space="preserve">être </w:t>
+            </w:r>
+            <w:r>
+              <w:rPr>
+                <w:rFonts w:ascii="Arial" w:hAnsi="Arial" w:cs="Arial"/>
+                <w:shd w:val="clear" w:color="auto" w:fill="FFFFFF"/>
+              </w:rPr>
+              <w:t>bien placé</w:t>
+            </w:r>
+            <w:r>
+              <w:rPr>
+                <w:rFonts w:ascii="Arial" w:hAnsi="Arial" w:cs="Arial"/>
+                <w:shd w:val="clear" w:color="auto" w:fill="FFFFFF"/>
+              </w:rPr>
+              <w:t>)</w:t>
+            </w:r>
+          </w:p>
+        </w:tc>
+      </w:tr>
+    </w:tbl>
+    <w:p>
+      <w:pPr>
+        <w:rPr>
+          <w:noProof/>
+        </w:rPr>
+      </w:pPr>
+    </w:p>
+    <w:p>
+      <w:pPr>
+        <w:rPr>
+          <w:noProof/>
+        </w:rPr>
+      </w:pPr>
+      <w:r>
+        <w:rPr>
+          <w:noProof/>
+          <w:u w:val="single"/>
+        </w:rPr>
+        <w:t>S</w:t>
+      </w:r>
+      <w:r>
+        <w:rPr>
+          <w:noProof/>
+          <w:u w:val="single"/>
+        </w:rPr>
+        <w:t>ource</w:t>
+      </w:r>
+      <w:r>
+        <w:rPr>
+          <w:noProof/>
+          <w:u w:val="single"/>
+        </w:rPr>
+        <w:t>s utilisées</w:t>
+      </w:r>
+      <w:r>
+        <w:rPr>
+          <w:noProof/>
+        </w:rPr>
+        <w:t> :</w:t>
+      </w:r>
+    </w:p>
+    <w:p>
+      <w:pPr>
+        <w:rPr>
+          <w:noProof/>
+        </w:rPr>
+      </w:pPr>
+      <w:r>
+        <w:rPr>
+          <w:noProof/>
+        </w:rPr>
+        <w:t>Compresser les images=&gt; compressor.io</w:t>
+      </w:r>
+    </w:p>
+    <w:p>
+      <w:pPr>
+        <w:rPr>
+          <w:noProof/>
+        </w:rPr>
+      </w:pPr>
+      <w:r>
+        <w:rPr>
+          <w:noProof/>
+        </w:rPr>
+        <w:t>Minifier un fichier =&gt; minifier.org</w:t>
+      </w:r>
+    </w:p>
+    <w:p>
+      <w:pPr>
+        <w:rPr>
+          <w:noProof/>
+        </w:rPr>
+      </w:pPr>
+      <w:r>
+        <w:rPr>
+          <w:noProof/>
+        </w:rPr>
+        <w:t>Fichier vaidé W3C=&gt; validation fichier</w:t>
+      </w:r>
+    </w:p>
+    <w:p>
+      <w:r>
+        <w:rPr>
+          <w:noProof/>
+        </w:rPr>
+        <w:t xml:space="preserve">Vérifier accéssibilité du site=&gt; </w:t>
+      </w:r>
+      <w:r>
+        <w:t>WEB ACCESIBILITY EVALUATION TOOL</w:t>
+      </w:r>
+    </w:p>
+    <w:p/>
+    <w:p>
+      <w:pPr>
+        <w:rPr>
+          <w:b/>
+          <w:bCs/>
+          <w:noProof/>
+          <w:u w:val="single"/>
+        </w:rPr>
+      </w:pPr>
+      <w:r>
+        <w:rPr>
+          <w:b/>
+          <w:bCs/>
+          <w:noProof/>
           <w:u w:val="single"/>
         </w:rPr>
         <w:t>Test vitesse de chargement</w:t>
@@ -381,10 +888,18 @@
       </w:pPr>
     </w:p>
     <w:p>
-      <w:r>
-        <w:rPr>
-          <w:noProof/>
-        </w:rPr>
+      <w:pPr>
+        <w:rPr>
+          <w:noProof/>
+        </w:rPr>
+      </w:pPr>
+    </w:p>
+    <w:p>
+      <w:r>
+        <w:rPr>
+          <w:noProof/>
+        </w:rPr>
+        <w:lastRenderedPageBreak/>
         <w:drawing>
           <wp:inline distT="0" distB="0" distL="0" distR="0" wp14:anchorId="6F12830F" wp14:editId="6837DD8F">
             <wp:extent cx="5600700" cy="3000375"/>
@@ -401,7 +916,7 @@
                     <pic:cNvPicPr/>
                   </pic:nvPicPr>
                   <pic:blipFill rotWithShape="1">
-                    <a:blip r:embed="rId4"/>
+                    <a:blip r:embed="rId5"/>
                     <a:srcRect l="1" t="3235" r="2778" b="4135"/>
                     <a:stretch/>
                   </pic:blipFill>
@@ -432,6 +947,11 @@
     <w:p/>
     <w:p>
       <w:pPr>
+        <w:pStyle w:val="Paragraphedeliste"/>
+        <w:numPr>
+          <w:ilvl w:val="0"/>
+          <w:numId w:val="2"/>
+        </w:numPr>
         <w:rPr>
           <w:b/>
           <w:bCs/>
@@ -478,7 +998,7 @@
                     <pic:cNvPicPr/>
                   </pic:nvPicPr>
                   <pic:blipFill rotWithShape="1">
-                    <a:blip r:embed="rId5"/>
+                    <a:blip r:embed="rId6"/>
                     <a:srcRect t="3824" r="2779" b="5311"/>
                     <a:stretch/>
                   </pic:blipFill>
@@ -518,6 +1038,7 @@
         <w:rPr>
           <w:noProof/>
         </w:rPr>
+        <w:lastRenderedPageBreak/>
         <w:drawing>
           <wp:inline distT="0" distB="0" distL="0" distR="0" wp14:anchorId="4E1518D0" wp14:editId="71C86FB5">
             <wp:extent cx="5572125" cy="2076450"/>
@@ -534,7 +1055,7 @@
                     <pic:cNvPicPr/>
                   </pic:nvPicPr>
                   <pic:blipFill rotWithShape="1">
-                    <a:blip r:embed="rId6"/>
+                    <a:blip r:embed="rId7"/>
                     <a:srcRect t="3529" r="3273" b="32366"/>
                     <a:stretch/>
                   </pic:blipFill>
@@ -589,7 +1110,7 @@
                     <pic:cNvPicPr/>
                   </pic:nvPicPr>
                   <pic:blipFill rotWithShape="1">
-                    <a:blip r:embed="rId7"/>
+                    <a:blip r:embed="rId8"/>
                     <a:srcRect t="4705" r="794" b="5019"/>
                     <a:stretch/>
                   </pic:blipFill>
@@ -645,7 +1166,7 @@
                     <pic:cNvPicPr/>
                   </pic:nvPicPr>
                   <pic:blipFill rotWithShape="1">
-                    <a:blip r:embed="rId8"/>
+                    <a:blip r:embed="rId9"/>
                     <a:srcRect l="-1" t="4999" r="1290" b="5900"/>
                     <a:stretch/>
                   </pic:blipFill>
@@ -724,7 +1245,7 @@
                     <pic:cNvPicPr/>
                   </pic:nvPicPr>
                   <pic:blipFill rotWithShape="1">
-                    <a:blip r:embed="rId9"/>
+                    <a:blip r:embed="rId10"/>
                     <a:srcRect t="4999" r="1786" b="4724"/>
                     <a:stretch/>
                   </pic:blipFill>
@@ -752,6 +1273,205 @@
         </w:drawing>
       </w:r>
     </w:p>
+    <w:p/>
+    <w:p>
+      <w:r>
+        <w:t>Compréssion image</w:t>
+      </w:r>
+    </w:p>
+    <w:p/>
+    <w:p>
+      <w:r>
+        <w:rPr>
+          <w:noProof/>
+        </w:rPr>
+        <w:drawing>
+          <wp:inline distT="0" distB="0" distL="0" distR="0" wp14:anchorId="69CAA219" wp14:editId="2957BAAC">
+            <wp:extent cx="5760720" cy="3239135"/>
+            <wp:effectExtent l="0" t="0" r="0" b="0"/>
+            <wp:docPr id="7" name="Image 7"/>
+            <wp:cNvGraphicFramePr>
+              <a:graphicFrameLocks xmlns:a="http://schemas.openxmlformats.org/drawingml/2006/main" noChangeAspect="1"/>
+            </wp:cNvGraphicFramePr>
+            <a:graphic xmlns:a="http://schemas.openxmlformats.org/drawingml/2006/main">
+              <a:graphicData uri="http://schemas.openxmlformats.org/drawingml/2006/picture">
+                <pic:pic xmlns:pic="http://schemas.openxmlformats.org/drawingml/2006/picture">
+                  <pic:nvPicPr>
+                    <pic:cNvPr id="1" name=""/>
+                    <pic:cNvPicPr/>
+                  </pic:nvPicPr>
+                  <pic:blipFill>
+                    <a:blip r:embed="rId11"/>
+                    <a:stretch>
+                      <a:fillRect/>
+                    </a:stretch>
+                  </pic:blipFill>
+                  <pic:spPr>
+                    <a:xfrm>
+                      <a:off x="0" y="0"/>
+                      <a:ext cx="5760720" cy="3239135"/>
+                    </a:xfrm>
+                    <a:prstGeom prst="rect">
+                      <a:avLst/>
+                    </a:prstGeom>
+                  </pic:spPr>
+                </pic:pic>
+              </a:graphicData>
+            </a:graphic>
+          </wp:inline>
+        </w:drawing>
+      </w:r>
+    </w:p>
+    <w:p/>
+    <w:p>
+      <w:r>
+        <w:rPr>
+          <w:noProof/>
+        </w:rPr>
+        <w:lastRenderedPageBreak/>
+        <w:drawing>
+          <wp:inline distT="0" distB="0" distL="0" distR="0" wp14:anchorId="3E84EABD" wp14:editId="72E3DB36">
+            <wp:extent cx="5760720" cy="3239135"/>
+            <wp:effectExtent l="0" t="0" r="0" b="0"/>
+            <wp:docPr id="8" name="Image 8"/>
+            <wp:cNvGraphicFramePr>
+              <a:graphicFrameLocks xmlns:a="http://schemas.openxmlformats.org/drawingml/2006/main" noChangeAspect="1"/>
+            </wp:cNvGraphicFramePr>
+            <a:graphic xmlns:a="http://schemas.openxmlformats.org/drawingml/2006/main">
+              <a:graphicData uri="http://schemas.openxmlformats.org/drawingml/2006/picture">
+                <pic:pic xmlns:pic="http://schemas.openxmlformats.org/drawingml/2006/picture">
+                  <pic:nvPicPr>
+                    <pic:cNvPr id="1" name=""/>
+                    <pic:cNvPicPr/>
+                  </pic:nvPicPr>
+                  <pic:blipFill>
+                    <a:blip r:embed="rId12"/>
+                    <a:stretch>
+                      <a:fillRect/>
+                    </a:stretch>
+                  </pic:blipFill>
+                  <pic:spPr>
+                    <a:xfrm>
+                      <a:off x="0" y="0"/>
+                      <a:ext cx="5760720" cy="3239135"/>
+                    </a:xfrm>
+                    <a:prstGeom prst="rect">
+                      <a:avLst/>
+                    </a:prstGeom>
+                  </pic:spPr>
+                </pic:pic>
+              </a:graphicData>
+            </a:graphic>
+          </wp:inline>
+        </w:drawing>
+      </w:r>
+    </w:p>
+    <w:p/>
+    <w:p/>
+    <w:p>
+      <w:pPr>
+        <w:shd w:val="clear" w:color="auto" w:fill="FFFFFF"/>
+        <w:spacing w:before="168" w:after="168" w:line="240" w:lineRule="auto"/>
+        <w:outlineLvl w:val="1"/>
+        <w:rPr>
+          <w:rFonts w:ascii="Arial" w:eastAsia="Times New Roman" w:hAnsi="Arial" w:cs="Arial"/>
+          <w:color w:val="3C54A5"/>
+          <w:sz w:val="60"/>
+          <w:szCs w:val="60"/>
+          <w:lang w:eastAsia="fr-FR"/>
+        </w:rPr>
+      </w:pPr>
+      <w:r>
+        <w:rPr>
+          <w:rFonts w:ascii="Arial" w:eastAsia="Times New Roman" w:hAnsi="Arial" w:cs="Arial"/>
+          <w:color w:val="3C54A5"/>
+          <w:sz w:val="60"/>
+          <w:szCs w:val="60"/>
+          <w:lang w:eastAsia="fr-FR"/>
+        </w:rPr>
+        <w:t xml:space="preserve">Pourquoi la balise </w:t>
+      </w:r>
+      <w:proofErr w:type="spellStart"/>
+      <w:r>
+        <w:rPr>
+          <w:rFonts w:ascii="Arial" w:eastAsia="Times New Roman" w:hAnsi="Arial" w:cs="Arial"/>
+          <w:color w:val="3C54A5"/>
+          <w:sz w:val="60"/>
+          <w:szCs w:val="60"/>
+          <w:lang w:eastAsia="fr-FR"/>
+        </w:rPr>
+        <w:t>meta</w:t>
+      </w:r>
+      <w:proofErr w:type="spellEnd"/>
+      <w:r>
+        <w:rPr>
+          <w:rFonts w:ascii="Arial" w:eastAsia="Times New Roman" w:hAnsi="Arial" w:cs="Arial"/>
+          <w:color w:val="3C54A5"/>
+          <w:sz w:val="60"/>
+          <w:szCs w:val="60"/>
+          <w:lang w:eastAsia="fr-FR"/>
+        </w:rPr>
+        <w:t xml:space="preserve"> description est importante en </w:t>
+      </w:r>
+      <w:proofErr w:type="gramStart"/>
+      <w:r>
+        <w:rPr>
+          <w:rFonts w:ascii="Arial" w:eastAsia="Times New Roman" w:hAnsi="Arial" w:cs="Arial"/>
+          <w:color w:val="3C54A5"/>
+          <w:sz w:val="60"/>
+          <w:szCs w:val="60"/>
+          <w:lang w:eastAsia="fr-FR"/>
+        </w:rPr>
+        <w:t>SEO?</w:t>
+      </w:r>
+      <w:proofErr w:type="gramEnd"/>
+    </w:p>
+    <w:p>
+      <w:pPr>
+        <w:shd w:val="clear" w:color="auto" w:fill="FFFFFF"/>
+        <w:spacing w:after="300" w:line="240" w:lineRule="auto"/>
+        <w:rPr>
+          <w:rFonts w:ascii="Arial" w:eastAsia="Times New Roman" w:hAnsi="Arial" w:cs="Arial"/>
+          <w:color w:val="474748"/>
+          <w:sz w:val="21"/>
+          <w:szCs w:val="21"/>
+          <w:lang w:eastAsia="fr-FR"/>
+        </w:rPr>
+      </w:pPr>
+      <w:r>
+        <w:rPr>
+          <w:rFonts w:ascii="Arial" w:eastAsia="Times New Roman" w:hAnsi="Arial" w:cs="Arial"/>
+          <w:color w:val="474748"/>
+          <w:sz w:val="21"/>
+          <w:szCs w:val="21"/>
+          <w:lang w:eastAsia="fr-FR"/>
+        </w:rPr>
+        <w:t xml:space="preserve">La balise </w:t>
+      </w:r>
+      <w:proofErr w:type="spellStart"/>
+      <w:r>
+        <w:rPr>
+          <w:rFonts w:ascii="Arial" w:eastAsia="Times New Roman" w:hAnsi="Arial" w:cs="Arial"/>
+          <w:color w:val="474748"/>
+          <w:sz w:val="21"/>
+          <w:szCs w:val="21"/>
+          <w:lang w:eastAsia="fr-FR"/>
+        </w:rPr>
+        <w:t>meta</w:t>
+      </w:r>
+      <w:proofErr w:type="spellEnd"/>
+      <w:r>
+        <w:rPr>
+          <w:rFonts w:ascii="Arial" w:eastAsia="Times New Roman" w:hAnsi="Arial" w:cs="Arial"/>
+          <w:color w:val="474748"/>
+          <w:sz w:val="21"/>
+          <w:szCs w:val="21"/>
+          <w:lang w:eastAsia="fr-FR"/>
+        </w:rPr>
+        <w:t xml:space="preserve"> description n’agit pas directement sur votre référencement. Pour autant, elle est primordiale, car c’est celle qui agit le plus sur le pourcentage de clics que vous allez obtenir depuis la page de résultats de Google</w:t>
+      </w:r>
+    </w:p>
+    <w:p/>
     <w:sectPr>
       <w:pgSz w:w="11906" w:h="16838"/>
       <w:pgMar w:top="1417" w:right="1417" w:bottom="1417" w:left="1417" w:header="708" w:footer="708" w:gutter="0"/>
@@ -760,6 +1480,281 @@
     </w:sectPr>
   </w:body>
 </w:document>
+</file>
+
+<file path=word/numbering.xml><?xml version="1.0" encoding="utf-8"?>
+<w:numbering xmlns:wpc="http://schemas.microsoft.com/office/word/2010/wordprocessingCanvas" xmlns:cx="http://schemas.microsoft.com/office/drawing/2014/chartex" xmlns:cx1="http://schemas.microsoft.com/office/drawing/2015/9/8/chartex" xmlns:cx2="http://schemas.microsoft.com/office/drawing/2015/10/21/chartex" xmlns:cx3="http://schemas.microsoft.com/office/drawing/2016/5/9/chartex" xmlns:cx4="http://schemas.microsoft.com/office/drawing/2016/5/10/chartex" xmlns:cx5="http://schemas.microsoft.com/office/drawing/2016/5/11/chartex" xmlns:cx6="http://schemas.microsoft.com/office/drawing/2016/5/12/chartex" xmlns:cx7="http://schemas.microsoft.com/office/drawing/2016/5/13/chartex" xmlns:cx8="http://schemas.microsoft.com/office/drawing/2016/5/14/chartex" xmlns:mc="http://schemas.openxmlformats.org/markup-compatibility/2006" xmlns:aink="http://schemas.microsoft.com/office/drawing/2016/ink" xmlns:am3d="http://schemas.microsoft.com/office/drawing/2017/model3d" xmlns:o="urn:schemas-microsoft-com:office:office" xmlns:r="http://schemas.openxmlformats.org/officeDocument/2006/relationships" xmlns:m="http://schemas.openxmlformats.org/officeDocument/2006/math" xmlns:v="urn:schemas-microsoft-com:vml" xmlns:wp14="http://schemas.microsoft.com/office/word/2010/wordprocessingDrawing" xmlns:wp="http://schemas.openxmlformats.org/drawingml/2006/wordprocessingDrawing" xmlns:w10="urn:schemas-microsoft-com:office:word" xmlns:w="http://schemas.openxmlformats.org/wordprocessingml/2006/main" xmlns:w14="http://schemas.microsoft.com/office/word/2010/wordml" xmlns:w15="http://schemas.microsoft.com/office/word/2012/wordml" xmlns:w16cex="http://schemas.microsoft.com/office/word/2018/wordml/cex" xmlns:w16cid="http://schemas.microsoft.com/office/word/2016/wordml/cid" xmlns:w16="http://schemas.microsoft.com/office/word/2018/wordml" xmlns:w16se="http://schemas.microsoft.com/office/word/2015/wordml/symex" xmlns:wpg="http://schemas.microsoft.com/office/word/2010/wordprocessingGroup" xmlns:wpi="http://schemas.microsoft.com/office/word/2010/wordprocessingInk" xmlns:wne="http://schemas.microsoft.com/office/word/2006/wordml" xmlns:wps="http://schemas.microsoft.com/office/word/2010/wordprocessingShape" mc:Ignorable="w14 w15 w16se w16cid w16 w16cex wp14">
+  <w:abstractNum w:abstractNumId="0" w15:restartNumberingAfterBreak="0">
+    <w:nsid w:val="00C0709C"/>
+    <w:multiLevelType w:val="hybridMultilevel"/>
+    <w:tmpl w:val="2B84AB5C"/>
+    <w:lvl w:ilvl="0" w:tplc="040C000F">
+      <w:start w:val="1"/>
+      <w:numFmt w:val="decimal"/>
+      <w:lvlText w:val="%1."/>
+      <w:lvlJc w:val="left"/>
+      <w:pPr>
+        <w:ind w:left="720" w:hanging="360"/>
+      </w:pPr>
+      <w:rPr>
+        <w:rFonts w:hint="default"/>
+      </w:rPr>
+    </w:lvl>
+    <w:lvl w:ilvl="1" w:tplc="040C0019" w:tentative="1">
+      <w:start w:val="1"/>
+      <w:numFmt w:val="lowerLetter"/>
+      <w:lvlText w:val="%2."/>
+      <w:lvlJc w:val="left"/>
+      <w:pPr>
+        <w:ind w:left="1440" w:hanging="360"/>
+      </w:pPr>
+    </w:lvl>
+    <w:lvl w:ilvl="2" w:tplc="040C001B" w:tentative="1">
+      <w:start w:val="1"/>
+      <w:numFmt w:val="lowerRoman"/>
+      <w:lvlText w:val="%3."/>
+      <w:lvlJc w:val="right"/>
+      <w:pPr>
+        <w:ind w:left="2160" w:hanging="180"/>
+      </w:pPr>
+    </w:lvl>
+    <w:lvl w:ilvl="3" w:tplc="040C000F" w:tentative="1">
+      <w:start w:val="1"/>
+      <w:numFmt w:val="decimal"/>
+      <w:lvlText w:val="%4."/>
+      <w:lvlJc w:val="left"/>
+      <w:pPr>
+        <w:ind w:left="2880" w:hanging="360"/>
+      </w:pPr>
+    </w:lvl>
+    <w:lvl w:ilvl="4" w:tplc="040C0019" w:tentative="1">
+      <w:start w:val="1"/>
+      <w:numFmt w:val="lowerLetter"/>
+      <w:lvlText w:val="%5."/>
+      <w:lvlJc w:val="left"/>
+      <w:pPr>
+        <w:ind w:left="3600" w:hanging="360"/>
+      </w:pPr>
+    </w:lvl>
+    <w:lvl w:ilvl="5" w:tplc="040C001B" w:tentative="1">
+      <w:start w:val="1"/>
+      <w:numFmt w:val="lowerRoman"/>
+      <w:lvlText w:val="%6."/>
+      <w:lvlJc w:val="right"/>
+      <w:pPr>
+        <w:ind w:left="4320" w:hanging="180"/>
+      </w:pPr>
+    </w:lvl>
+    <w:lvl w:ilvl="6" w:tplc="040C000F" w:tentative="1">
+      <w:start w:val="1"/>
+      <w:numFmt w:val="decimal"/>
+      <w:lvlText w:val="%7."/>
+      <w:lvlJc w:val="left"/>
+      <w:pPr>
+        <w:ind w:left="5040" w:hanging="360"/>
+      </w:pPr>
+    </w:lvl>
+    <w:lvl w:ilvl="7" w:tplc="040C0019" w:tentative="1">
+      <w:start w:val="1"/>
+      <w:numFmt w:val="lowerLetter"/>
+      <w:lvlText w:val="%8."/>
+      <w:lvlJc w:val="left"/>
+      <w:pPr>
+        <w:ind w:left="5760" w:hanging="360"/>
+      </w:pPr>
+    </w:lvl>
+    <w:lvl w:ilvl="8" w:tplc="040C001B" w:tentative="1">
+      <w:start w:val="1"/>
+      <w:numFmt w:val="lowerRoman"/>
+      <w:lvlText w:val="%9."/>
+      <w:lvlJc w:val="right"/>
+      <w:pPr>
+        <w:ind w:left="6480" w:hanging="180"/>
+      </w:pPr>
+    </w:lvl>
+  </w:abstractNum>
+  <w:abstractNum w:abstractNumId="1" w15:restartNumberingAfterBreak="0">
+    <w:nsid w:val="4DB6755C"/>
+    <w:multiLevelType w:val="hybridMultilevel"/>
+    <w:tmpl w:val="09AA2FEA"/>
+    <w:lvl w:ilvl="0" w:tplc="040C0013">
+      <w:start w:val="1"/>
+      <w:numFmt w:val="upperRoman"/>
+      <w:lvlText w:val="%1."/>
+      <w:lvlJc w:val="right"/>
+      <w:pPr>
+        <w:ind w:left="720" w:hanging="360"/>
+      </w:pPr>
+    </w:lvl>
+    <w:lvl w:ilvl="1" w:tplc="040C0019" w:tentative="1">
+      <w:start w:val="1"/>
+      <w:numFmt w:val="lowerLetter"/>
+      <w:lvlText w:val="%2."/>
+      <w:lvlJc w:val="left"/>
+      <w:pPr>
+        <w:ind w:left="1440" w:hanging="360"/>
+      </w:pPr>
+    </w:lvl>
+    <w:lvl w:ilvl="2" w:tplc="040C001B" w:tentative="1">
+      <w:start w:val="1"/>
+      <w:numFmt w:val="lowerRoman"/>
+      <w:lvlText w:val="%3."/>
+      <w:lvlJc w:val="right"/>
+      <w:pPr>
+        <w:ind w:left="2160" w:hanging="180"/>
+      </w:pPr>
+    </w:lvl>
+    <w:lvl w:ilvl="3" w:tplc="040C000F" w:tentative="1">
+      <w:start w:val="1"/>
+      <w:numFmt w:val="decimal"/>
+      <w:lvlText w:val="%4."/>
+      <w:lvlJc w:val="left"/>
+      <w:pPr>
+        <w:ind w:left="2880" w:hanging="360"/>
+      </w:pPr>
+    </w:lvl>
+    <w:lvl w:ilvl="4" w:tplc="040C0019" w:tentative="1">
+      <w:start w:val="1"/>
+      <w:numFmt w:val="lowerLetter"/>
+      <w:lvlText w:val="%5."/>
+      <w:lvlJc w:val="left"/>
+      <w:pPr>
+        <w:ind w:left="3600" w:hanging="360"/>
+      </w:pPr>
+    </w:lvl>
+    <w:lvl w:ilvl="5" w:tplc="040C001B" w:tentative="1">
+      <w:start w:val="1"/>
+      <w:numFmt w:val="lowerRoman"/>
+      <w:lvlText w:val="%6."/>
+      <w:lvlJc w:val="right"/>
+      <w:pPr>
+        <w:ind w:left="4320" w:hanging="180"/>
+      </w:pPr>
+    </w:lvl>
+    <w:lvl w:ilvl="6" w:tplc="040C000F" w:tentative="1">
+      <w:start w:val="1"/>
+      <w:numFmt w:val="decimal"/>
+      <w:lvlText w:val="%7."/>
+      <w:lvlJc w:val="left"/>
+      <w:pPr>
+        <w:ind w:left="5040" w:hanging="360"/>
+      </w:pPr>
+    </w:lvl>
+    <w:lvl w:ilvl="7" w:tplc="040C0019" w:tentative="1">
+      <w:start w:val="1"/>
+      <w:numFmt w:val="lowerLetter"/>
+      <w:lvlText w:val="%8."/>
+      <w:lvlJc w:val="left"/>
+      <w:pPr>
+        <w:ind w:left="5760" w:hanging="360"/>
+      </w:pPr>
+    </w:lvl>
+    <w:lvl w:ilvl="8" w:tplc="040C001B" w:tentative="1">
+      <w:start w:val="1"/>
+      <w:numFmt w:val="lowerRoman"/>
+      <w:lvlText w:val="%9."/>
+      <w:lvlJc w:val="right"/>
+      <w:pPr>
+        <w:ind w:left="6480" w:hanging="180"/>
+      </w:pPr>
+    </w:lvl>
+  </w:abstractNum>
+  <w:abstractNum w:abstractNumId="2" w15:restartNumberingAfterBreak="0">
+    <w:nsid w:val="70391B90"/>
+    <w:multiLevelType w:val="hybridMultilevel"/>
+    <w:tmpl w:val="0EF89624"/>
+    <w:lvl w:ilvl="0" w:tplc="040C000F">
+      <w:start w:val="1"/>
+      <w:numFmt w:val="decimal"/>
+      <w:lvlText w:val="%1."/>
+      <w:lvlJc w:val="left"/>
+      <w:pPr>
+        <w:ind w:left="720" w:hanging="360"/>
+      </w:pPr>
+    </w:lvl>
+    <w:lvl w:ilvl="1" w:tplc="040C0019" w:tentative="1">
+      <w:start w:val="1"/>
+      <w:numFmt w:val="lowerLetter"/>
+      <w:lvlText w:val="%2."/>
+      <w:lvlJc w:val="left"/>
+      <w:pPr>
+        <w:ind w:left="1440" w:hanging="360"/>
+      </w:pPr>
+    </w:lvl>
+    <w:lvl w:ilvl="2" w:tplc="040C001B" w:tentative="1">
+      <w:start w:val="1"/>
+      <w:numFmt w:val="lowerRoman"/>
+      <w:lvlText w:val="%3."/>
+      <w:lvlJc w:val="right"/>
+      <w:pPr>
+        <w:ind w:left="2160" w:hanging="180"/>
+      </w:pPr>
+    </w:lvl>
+    <w:lvl w:ilvl="3" w:tplc="040C000F" w:tentative="1">
+      <w:start w:val="1"/>
+      <w:numFmt w:val="decimal"/>
+      <w:lvlText w:val="%4."/>
+      <w:lvlJc w:val="left"/>
+      <w:pPr>
+        <w:ind w:left="2880" w:hanging="360"/>
+      </w:pPr>
+    </w:lvl>
+    <w:lvl w:ilvl="4" w:tplc="040C0019" w:tentative="1">
+      <w:start w:val="1"/>
+      <w:numFmt w:val="lowerLetter"/>
+      <w:lvlText w:val="%5."/>
+      <w:lvlJc w:val="left"/>
+      <w:pPr>
+        <w:ind w:left="3600" w:hanging="360"/>
+      </w:pPr>
+    </w:lvl>
+    <w:lvl w:ilvl="5" w:tplc="040C001B" w:tentative="1">
+      <w:start w:val="1"/>
+      <w:numFmt w:val="lowerRoman"/>
+      <w:lvlText w:val="%6."/>
+      <w:lvlJc w:val="right"/>
+      <w:pPr>
+        <w:ind w:left="4320" w:hanging="180"/>
+      </w:pPr>
+    </w:lvl>
+    <w:lvl w:ilvl="6" w:tplc="040C000F" w:tentative="1">
+      <w:start w:val="1"/>
+      <w:numFmt w:val="decimal"/>
+      <w:lvlText w:val="%7."/>
+      <w:lvlJc w:val="left"/>
+      <w:pPr>
+        <w:ind w:left="5040" w:hanging="360"/>
+      </w:pPr>
+    </w:lvl>
+    <w:lvl w:ilvl="7" w:tplc="040C0019" w:tentative="1">
+      <w:start w:val="1"/>
+      <w:numFmt w:val="lowerLetter"/>
+      <w:lvlText w:val="%8."/>
+      <w:lvlJc w:val="left"/>
+      <w:pPr>
+        <w:ind w:left="5760" w:hanging="360"/>
+      </w:pPr>
+    </w:lvl>
+    <w:lvl w:ilvl="8" w:tplc="040C001B" w:tentative="1">
+      <w:start w:val="1"/>
+      <w:numFmt w:val="lowerRoman"/>
+      <w:lvlText w:val="%9."/>
+      <w:lvlJc w:val="right"/>
+      <w:pPr>
+        <w:ind w:left="6480" w:hanging="180"/>
+      </w:pPr>
+    </w:lvl>
+  </w:abstractNum>
+  <w:num w:numId="1">
+    <w:abstractNumId w:val="2"/>
+  </w:num>
+  <w:num w:numId="2">
+    <w:abstractNumId w:val="0"/>
+  </w:num>
+  <w:num w:numId="3">
+    <w:abstractNumId w:val="1"/>
+  </w:num>
+</w:numbering>
 </file>
 
 <file path=word/styles.xml><?xml version="1.0" encoding="utf-8"?>
@@ -1161,6 +2156,26 @@
     <w:name w:val="Normal"/>
     <w:qFormat/>
   </w:style>
+  <w:style w:type="paragraph" w:styleId="Titre2">
+    <w:name w:val="heading 2"/>
+    <w:basedOn w:val="Normal"/>
+    <w:link w:val="Titre2Car"/>
+    <w:uiPriority w:val="9"/>
+    <w:qFormat/>
+    <w:rsid w:val="009E6B84"/>
+    <w:pPr>
+      <w:spacing w:before="100" w:beforeAutospacing="1" w:after="100" w:afterAutospacing="1" w:line="240" w:lineRule="auto"/>
+      <w:outlineLvl w:val="1"/>
+    </w:pPr>
+    <w:rPr>
+      <w:rFonts w:ascii="Times New Roman" w:eastAsia="Times New Roman" w:hAnsi="Times New Roman" w:cs="Times New Roman"/>
+      <w:b/>
+      <w:bCs/>
+      <w:sz w:val="36"/>
+      <w:szCs w:val="36"/>
+      <w:lang w:eastAsia="fr-FR"/>
+    </w:rPr>
+  </w:style>
   <w:style w:type="character" w:default="1" w:styleId="Policepardfaut">
     <w:name w:val="Default Paragraph Font"/>
     <w:uiPriority w:val="1"/>
@@ -1198,6 +2213,60 @@
     <w:rPr>
       <w:color w:val="0000FF"/>
       <w:u w:val="single"/>
+    </w:rPr>
+  </w:style>
+  <w:style w:type="character" w:customStyle="1" w:styleId="Titre2Car">
+    <w:name w:val="Titre 2 Car"/>
+    <w:basedOn w:val="Policepardfaut"/>
+    <w:link w:val="Titre2"/>
+    <w:uiPriority w:val="9"/>
+    <w:rsid w:val="009E6B84"/>
+    <w:rPr>
+      <w:rFonts w:ascii="Times New Roman" w:eastAsia="Times New Roman" w:hAnsi="Times New Roman" w:cs="Times New Roman"/>
+      <w:b/>
+      <w:bCs/>
+      <w:sz w:val="36"/>
+      <w:szCs w:val="36"/>
+      <w:lang w:eastAsia="fr-FR"/>
+    </w:rPr>
+  </w:style>
+  <w:style w:type="paragraph" w:styleId="NormalWeb">
+    <w:name w:val="Normal (Web)"/>
+    <w:basedOn w:val="Normal"/>
+    <w:uiPriority w:val="99"/>
+    <w:semiHidden/>
+    <w:unhideWhenUsed/>
+    <w:rsid w:val="009E6B84"/>
+    <w:pPr>
+      <w:spacing w:before="100" w:beforeAutospacing="1" w:after="100" w:afterAutospacing="1" w:line="240" w:lineRule="auto"/>
+    </w:pPr>
+    <w:rPr>
+      <w:rFonts w:ascii="Times New Roman" w:eastAsia="Times New Roman" w:hAnsi="Times New Roman" w:cs="Times New Roman"/>
+      <w:sz w:val="24"/>
+      <w:szCs w:val="24"/>
+      <w:lang w:eastAsia="fr-FR"/>
+    </w:rPr>
+  </w:style>
+  <w:style w:type="paragraph" w:styleId="Paragraphedeliste">
+    <w:name w:val="List Paragraph"/>
+    <w:basedOn w:val="Normal"/>
+    <w:uiPriority w:val="34"/>
+    <w:qFormat/>
+    <w:rsid w:val="004E6D35"/>
+    <w:pPr>
+      <w:ind w:left="720"/>
+      <w:contextualSpacing/>
+    </w:pPr>
+  </w:style>
+  <w:style w:type="character" w:styleId="lev">
+    <w:name w:val="Strong"/>
+    <w:basedOn w:val="Policepardfaut"/>
+    <w:uiPriority w:val="22"/>
+    <w:qFormat/>
+    <w:rsid w:val="003A487A"/>
+    <w:rPr>
+      <w:b/>
+      <w:bCs/>
     </w:rPr>
   </w:style>
 </w:styles>

</xml_diff>